<commit_message>
Finished workshop 1 without Redux
</commit_message>
<xml_diff>
--- a/09_Workshop-Without-Redux/Angular-Workshop.docx
+++ b/09_Workshop-Without-Redux/Angular-Workshop.docx
@@ -126,6 +126,7 @@
       <w:r>
         <w:t xml:space="preserve"> using </w:t>
       </w:r>
+      <w:proofErr w:type="spellStart"/>
       <w:r>
         <w:rPr>
           <w:b/>
@@ -138,6 +139,7 @@
         </w:rPr>
         <w:t>r</w:t>
       </w:r>
+      <w:proofErr w:type="spellEnd"/>
       <w:r>
         <w:t>.</w:t>
       </w:r>
@@ -154,7 +156,7 @@
       <w:r>
         <w:t xml:space="preserve">Create a new app at </w:t>
       </w:r>
-      <w:hyperlink r:id="rId5" w:history="1">
+      <w:hyperlink r:id="rId7" w:history="1">
         <w:r>
           <w:rPr>
             <w:rStyle w:val="Hyperlink"/>
@@ -206,30 +208,42 @@
       <w:r>
         <w:t>In your angular app you need to install firebase (</w:t>
       </w:r>
-      <w:r>
-        <w:rPr>
-          <w:b/>
-        </w:rPr>
-        <w:t>npm install firebase --save</w:t>
+      <w:proofErr w:type="spellStart"/>
+      <w:r>
+        <w:rPr>
+          <w:b/>
+        </w:rPr>
+        <w:t>npm</w:t>
+      </w:r>
+      <w:proofErr w:type="spellEnd"/>
+      <w:r>
+        <w:rPr>
+          <w:b/>
+        </w:rPr>
+        <w:t xml:space="preserve"> install firebase --save</w:t>
       </w:r>
       <w:r>
         <w:t xml:space="preserve">) and inside the </w:t>
       </w:r>
+      <w:proofErr w:type="spellStart"/>
       <w:r>
         <w:rPr>
           <w:b/>
         </w:rPr>
         <w:t>ngOnInit</w:t>
       </w:r>
+      <w:proofErr w:type="spellEnd"/>
       <w:r>
         <w:t xml:space="preserve"> lifecycle hook at </w:t>
       </w:r>
+      <w:proofErr w:type="spellStart"/>
       <w:r>
         <w:rPr>
           <w:b/>
         </w:rPr>
         <w:t>app.component.ts</w:t>
       </w:r>
+      <w:proofErr w:type="spellEnd"/>
       <w:r>
         <w:t xml:space="preserve"> initialize the app defining the </w:t>
       </w:r>
@@ -274,8 +288,8 @@
             <v:path o:extrusionok="f" gradientshapeok="t" o:connecttype="rect"/>
             <o:lock v:ext="edit" aspectratio="t"/>
           </v:shapetype>
-          <v:shape id="_x0000_i1025" type="#_x0000_t75" style="width:521.05pt;height:161.9pt">
-            <v:imagedata r:id="rId6" o:title="y0WNN0N"/>
+          <v:shape id="_x0000_i1025" type="#_x0000_t75" style="width:521.25pt;height:162pt">
+            <v:imagedata r:id="rId8" o:title="y0WNN0N"/>
           </v:shape>
         </w:pict>
       </w:r>
@@ -314,11 +328,41 @@
       <w:r>
         <w:t xml:space="preserve">Signing up users is done by using the </w:t>
       </w:r>
-      <w:r>
-        <w:rPr>
-          <w:b/>
-        </w:rPr>
-        <w:t>firebase.auth().createUserWithEmailAndPassword()</w:t>
+      <w:proofErr w:type="spellStart"/>
+      <w:proofErr w:type="gramStart"/>
+      <w:r>
+        <w:rPr>
+          <w:b/>
+        </w:rPr>
+        <w:t>firebase.auth</w:t>
+      </w:r>
+      <w:proofErr w:type="spellEnd"/>
+      <w:r>
+        <w:rPr>
+          <w:b/>
+        </w:rPr>
+        <w:t>(</w:t>
+      </w:r>
+      <w:proofErr w:type="gramEnd"/>
+      <w:r>
+        <w:rPr>
+          <w:b/>
+        </w:rPr>
+        <w:t>).</w:t>
+      </w:r>
+      <w:proofErr w:type="spellStart"/>
+      <w:r>
+        <w:rPr>
+          <w:b/>
+        </w:rPr>
+        <w:t>createUserWithEmailAndPassword</w:t>
+      </w:r>
+      <w:proofErr w:type="spellEnd"/>
+      <w:r>
+        <w:rPr>
+          <w:b/>
+        </w:rPr>
+        <w:t>()</w:t>
       </w:r>
       <w:r>
         <w:t xml:space="preserve"> function which returns a promise.</w:t>
@@ -334,20 +378,31 @@
     </w:p>
     <w:p>
       <w:r>
-        <w:t>Signing up users is done</w:t>
-      </w:r>
-      <w:r>
-        <w:t xml:space="preserve"> by</w:t>
-      </w:r>
-      <w:r>
-        <w:t xml:space="preserve"> using the </w:t>
-      </w:r>
-      <w:r>
-        <w:rPr>
-          <w:b/>
-        </w:rPr>
-        <w:t>firebase.auth().</w:t>
-      </w:r>
+        <w:t xml:space="preserve">Signing up users is done by using the </w:t>
+      </w:r>
+      <w:proofErr w:type="spellStart"/>
+      <w:proofErr w:type="gramStart"/>
+      <w:r>
+        <w:rPr>
+          <w:b/>
+        </w:rPr>
+        <w:t>firebase.auth</w:t>
+      </w:r>
+      <w:proofErr w:type="spellEnd"/>
+      <w:r>
+        <w:rPr>
+          <w:b/>
+        </w:rPr>
+        <w:t>(</w:t>
+      </w:r>
+      <w:proofErr w:type="gramEnd"/>
+      <w:r>
+        <w:rPr>
+          <w:b/>
+        </w:rPr>
+        <w:t>).</w:t>
+      </w:r>
+      <w:proofErr w:type="spellStart"/>
       <w:r>
         <w:rPr>
           <w:b/>
@@ -358,7 +413,14 @@
         <w:rPr>
           <w:b/>
         </w:rPr>
-        <w:t>WithEmailAndPassword()</w:t>
+        <w:t>WithEmailAndPassword</w:t>
+      </w:r>
+      <w:proofErr w:type="spellEnd"/>
+      <w:r>
+        <w:rPr>
+          <w:b/>
+        </w:rPr>
+        <w:t>()</w:t>
       </w:r>
       <w:r>
         <w:t xml:space="preserve"> function which returns a promise.</w:t>
@@ -376,11 +438,41 @@
       <w:r>
         <w:t xml:space="preserve">Signing out users is done by using the </w:t>
       </w:r>
-      <w:r>
-        <w:rPr>
-          <w:b/>
-        </w:rPr>
-        <w:t>firebase.auth().signOut()</w:t>
+      <w:proofErr w:type="spellStart"/>
+      <w:proofErr w:type="gramStart"/>
+      <w:r>
+        <w:rPr>
+          <w:b/>
+        </w:rPr>
+        <w:t>firebase.auth</w:t>
+      </w:r>
+      <w:proofErr w:type="spellEnd"/>
+      <w:r>
+        <w:rPr>
+          <w:b/>
+        </w:rPr>
+        <w:t>(</w:t>
+      </w:r>
+      <w:proofErr w:type="gramEnd"/>
+      <w:r>
+        <w:rPr>
+          <w:b/>
+        </w:rPr>
+        <w:t>).</w:t>
+      </w:r>
+      <w:proofErr w:type="spellStart"/>
+      <w:r>
+        <w:rPr>
+          <w:b/>
+        </w:rPr>
+        <w:t>signOut</w:t>
+      </w:r>
+      <w:proofErr w:type="spellEnd"/>
+      <w:r>
+        <w:rPr>
+          <w:b/>
+        </w:rPr>
+        <w:t>()</w:t>
       </w:r>
       <w:r>
         <w:rPr>
@@ -404,11 +496,41 @@
       <w:r>
         <w:t xml:space="preserve">Retrieve the token using </w:t>
       </w:r>
-      <w:r>
-        <w:rPr>
-          <w:b/>
-        </w:rPr>
-        <w:t>firebase.auth().currentUser.getIdToken()</w:t>
+      <w:proofErr w:type="spellStart"/>
+      <w:proofErr w:type="gramStart"/>
+      <w:r>
+        <w:rPr>
+          <w:b/>
+        </w:rPr>
+        <w:t>firebase.auth</w:t>
+      </w:r>
+      <w:proofErr w:type="spellEnd"/>
+      <w:r>
+        <w:rPr>
+          <w:b/>
+        </w:rPr>
+        <w:t>(</w:t>
+      </w:r>
+      <w:proofErr w:type="gramEnd"/>
+      <w:r>
+        <w:rPr>
+          <w:b/>
+        </w:rPr>
+        <w:t>).</w:t>
+      </w:r>
+      <w:proofErr w:type="spellStart"/>
+      <w:r>
+        <w:rPr>
+          <w:b/>
+        </w:rPr>
+        <w:t>currentUser.getIdToken</w:t>
+      </w:r>
+      <w:proofErr w:type="spellEnd"/>
+      <w:r>
+        <w:rPr>
+          <w:b/>
+        </w:rPr>
+        <w:t>()</w:t>
       </w:r>
       <w:r>
         <w:t xml:space="preserve"> and set the token inside the service.</w:t>
@@ -441,14 +563,42 @@
         <w:rPr>
           <w:b/>
         </w:rPr>
-        <w:t>(GET) -&gt; {appDomain}/recipes/.json?auth={token}</w:t>
+        <w:t>(GET) -&gt; {</w:t>
+      </w:r>
+      <w:proofErr w:type="spellStart"/>
+      <w:r>
+        <w:rPr>
+          <w:b/>
+        </w:rPr>
+        <w:t>appDomain</w:t>
+      </w:r>
+      <w:proofErr w:type="spellEnd"/>
+      <w:r>
+        <w:rPr>
+          <w:b/>
+        </w:rPr>
+        <w:t>}/recipes/.</w:t>
+      </w:r>
+      <w:proofErr w:type="spellStart"/>
+      <w:r>
+        <w:rPr>
+          <w:b/>
+        </w:rPr>
+        <w:t>json?auth</w:t>
+      </w:r>
+      <w:proofErr w:type="spellEnd"/>
+      <w:r>
+        <w:rPr>
+          <w:b/>
+        </w:rPr>
+        <w:t>={token}</w:t>
       </w:r>
     </w:p>
     <w:p>
       <w:r>
         <w:pict>
-          <v:shape id="_x0000_i1026" type="#_x0000_t75" style="width:521.5pt;height:249.3pt">
-            <v:imagedata r:id="rId7" o:title="get-all"/>
+          <v:shape id="_x0000_i1026" type="#_x0000_t75" style="width:521.25pt;height:249pt">
+            <v:imagedata r:id="rId9" o:title="get-all"/>
           </v:shape>
         </w:pict>
       </w:r>
@@ -471,7 +621,49 @@
         <w:rPr>
           <w:b/>
         </w:rPr>
-        <w:t>(GET) -&gt; {appDomain}/recipes/.json?auth={token}</w:t>
+        <w:t>(</w:t>
+      </w:r>
+      <w:r>
+        <w:rPr>
+          <w:b/>
+        </w:rPr>
+        <w:t>POST</w:t>
+      </w:r>
+      <w:bookmarkStart w:id="0" w:name="_GoBack"/>
+      <w:bookmarkEnd w:id="0"/>
+      <w:r>
+        <w:rPr>
+          <w:b/>
+        </w:rPr>
+        <w:t>) -&gt; {</w:t>
+      </w:r>
+      <w:proofErr w:type="spellStart"/>
+      <w:r>
+        <w:rPr>
+          <w:b/>
+        </w:rPr>
+        <w:t>appDomain</w:t>
+      </w:r>
+      <w:proofErr w:type="spellEnd"/>
+      <w:r>
+        <w:rPr>
+          <w:b/>
+        </w:rPr>
+        <w:t>}/recipes/.</w:t>
+      </w:r>
+      <w:proofErr w:type="spellStart"/>
+      <w:r>
+        <w:rPr>
+          <w:b/>
+        </w:rPr>
+        <w:t>json?auth</w:t>
+      </w:r>
+      <w:proofErr w:type="spellEnd"/>
+      <w:r>
+        <w:rPr>
+          <w:b/>
+        </w:rPr>
+        <w:t>={token}</w:t>
       </w:r>
       <w:r>
         <w:rPr>
@@ -490,7 +682,28 @@
         <w:rPr>
           <w:b/>
         </w:rPr>
-        <w:t>BODY: { name: “Burger”, imagePa</w:t>
+        <w:t xml:space="preserve">BODY: </w:t>
+      </w:r>
+      <w:proofErr w:type="gramStart"/>
+      <w:r>
+        <w:rPr>
+          <w:b/>
+        </w:rPr>
+        <w:t>{ name</w:t>
+      </w:r>
+      <w:proofErr w:type="gramEnd"/>
+      <w:r>
+        <w:rPr>
+          <w:b/>
+        </w:rPr>
+        <w:t xml:space="preserve">: “Burger”, </w:t>
+      </w:r>
+      <w:proofErr w:type="spellStart"/>
+      <w:r>
+        <w:rPr>
+          <w:b/>
+        </w:rPr>
+        <w:t>imagePa</w:t>
       </w:r>
       <w:r>
         <w:rPr>
@@ -502,19 +715,24 @@
         <w:rPr>
           <w:b/>
         </w:rPr>
-        <w:t>h: “http…”, description: “some burger” }</w:t>
+        <w:t>h</w:t>
+      </w:r>
+      <w:proofErr w:type="spellEnd"/>
+      <w:r>
+        <w:rPr>
+          <w:b/>
+        </w:rPr>
+        <w:t>: “http…”, description: “some burger” }</w:t>
       </w:r>
     </w:p>
     <w:p>
-      <w:bookmarkStart w:id="0" w:name="_GoBack"/>
       <w:r>
         <w:pict>
-          <v:shape id="_x0000_i1027" type="#_x0000_t75" style="width:521.5pt;height:250.15pt">
-            <v:imagedata r:id="rId8" o:title="create"/>
+          <v:shape id="_x0000_i1027" type="#_x0000_t75" style="width:521.25pt;height:250.5pt">
+            <v:imagedata r:id="rId10" o:title="create"/>
           </v:shape>
         </w:pict>
       </w:r>
-      <w:bookmarkEnd w:id="0"/>
     </w:p>
     <w:p>
       <w:pPr>
@@ -534,19 +752,61 @@
         <w:rPr>
           <w:b/>
         </w:rPr>
-        <w:t>(GET) -&gt; {appDomain}/recipes/</w:t>
-      </w:r>
-      <w:r>
-        <w:rPr>
-          <w:b/>
-        </w:rPr>
-        <w:t>{recipeId}/</w:t>
-      </w:r>
-      <w:r>
-        <w:rPr>
-          <w:b/>
-        </w:rPr>
-        <w:t>.json?auth={token}</w:t>
+        <w:t>(GET) -&gt; {</w:t>
+      </w:r>
+      <w:proofErr w:type="spellStart"/>
+      <w:r>
+        <w:rPr>
+          <w:b/>
+        </w:rPr>
+        <w:t>appDomain</w:t>
+      </w:r>
+      <w:proofErr w:type="spellEnd"/>
+      <w:r>
+        <w:rPr>
+          <w:b/>
+        </w:rPr>
+        <w:t>}/recipes/</w:t>
+      </w:r>
+      <w:r>
+        <w:rPr>
+          <w:b/>
+        </w:rPr>
+        <w:t>{</w:t>
+      </w:r>
+      <w:proofErr w:type="spellStart"/>
+      <w:r>
+        <w:rPr>
+          <w:b/>
+        </w:rPr>
+        <w:t>recipeId</w:t>
+      </w:r>
+      <w:proofErr w:type="spellEnd"/>
+      <w:r>
+        <w:rPr>
+          <w:b/>
+        </w:rPr>
+        <w:t>}/</w:t>
+      </w:r>
+      <w:r>
+        <w:rPr>
+          <w:b/>
+        </w:rPr>
+        <w:t>.</w:t>
+      </w:r>
+      <w:proofErr w:type="spellStart"/>
+      <w:r>
+        <w:rPr>
+          <w:b/>
+        </w:rPr>
+        <w:t>json?auth</w:t>
+      </w:r>
+      <w:proofErr w:type="spellEnd"/>
+      <w:r>
+        <w:rPr>
+          <w:b/>
+        </w:rPr>
+        <w:t>={token}</w:t>
       </w:r>
       <w:r>
         <w:rPr>
@@ -567,8 +827,8 @@
         </w:rPr>
         <w:lastRenderedPageBreak/>
         <w:pict>
-          <v:shape id="_x0000_i1028" type="#_x0000_t75" style="width:521.5pt;height:250.95pt">
-            <v:imagedata r:id="rId9" o:title="details"/>
+          <v:shape id="_x0000_i1028" type="#_x0000_t75" style="width:521.25pt;height:250.5pt">
+            <v:imagedata r:id="rId11" o:title="details"/>
           </v:shape>
         </w:pict>
       </w:r>
@@ -591,13 +851,35 @@
         <w:rPr>
           <w:b/>
         </w:rPr>
-        <w:t xml:space="preserve">(PATCH) -&gt; </w:t>
-      </w:r>
-      <w:r>
-        <w:rPr>
-          <w:b/>
-        </w:rPr>
-        <w:t>{appDomain}/recipes/.json?auth={token}</w:t>
+        <w:t>(PATCH) -&gt; {</w:t>
+      </w:r>
+      <w:proofErr w:type="spellStart"/>
+      <w:r>
+        <w:rPr>
+          <w:b/>
+        </w:rPr>
+        <w:t>appDomain</w:t>
+      </w:r>
+      <w:proofErr w:type="spellEnd"/>
+      <w:r>
+        <w:rPr>
+          <w:b/>
+        </w:rPr>
+        <w:t>}/recipes/.</w:t>
+      </w:r>
+      <w:proofErr w:type="spellStart"/>
+      <w:r>
+        <w:rPr>
+          <w:b/>
+        </w:rPr>
+        <w:t>json?auth</w:t>
+      </w:r>
+      <w:proofErr w:type="spellEnd"/>
+      <w:r>
+        <w:rPr>
+          <w:b/>
+        </w:rPr>
+        <w:t>={token}</w:t>
       </w:r>
     </w:p>
     <w:p>
@@ -610,14 +892,42 @@
         <w:rPr>
           <w:b/>
         </w:rPr>
-        <w:t>Body: { id: {  description: “”, imagePath: “”, name: “” } }</w:t>
+        <w:t xml:space="preserve">Body: </w:t>
+      </w:r>
+      <w:proofErr w:type="gramStart"/>
+      <w:r>
+        <w:rPr>
+          <w:b/>
+        </w:rPr>
+        <w:t>{ id</w:t>
+      </w:r>
+      <w:proofErr w:type="gramEnd"/>
+      <w:r>
+        <w:rPr>
+          <w:b/>
+        </w:rPr>
+        <w:t xml:space="preserve">: {  description: “”, </w:t>
+      </w:r>
+      <w:proofErr w:type="spellStart"/>
+      <w:r>
+        <w:rPr>
+          <w:b/>
+        </w:rPr>
+        <w:t>imagePath</w:t>
+      </w:r>
+      <w:proofErr w:type="spellEnd"/>
+      <w:r>
+        <w:rPr>
+          <w:b/>
+        </w:rPr>
+        <w:t>: “”, name: “” } }</w:t>
       </w:r>
     </w:p>
     <w:p>
       <w:r>
         <w:pict>
-          <v:shape id="_x0000_i1029" type="#_x0000_t75" style="width:521.5pt;height:249.3pt">
-            <v:imagedata r:id="rId10" o:title="edit"/>
+          <v:shape id="_x0000_i1029" type="#_x0000_t75" style="width:521.25pt;height:249pt">
+            <v:imagedata r:id="rId12" o:title="edit"/>
           </v:shape>
         </w:pict>
       </w:r>
@@ -644,19 +954,61 @@
         <w:rPr>
           <w:b/>
         </w:rPr>
-        <w:t>{appDomain}/recipes/</w:t>
-      </w:r>
-      <w:r>
-        <w:rPr>
-          <w:b/>
-        </w:rPr>
-        <w:t>{recipeId}/</w:t>
-      </w:r>
-      <w:r>
-        <w:rPr>
-          <w:b/>
-        </w:rPr>
-        <w:t>.json?auth={token}</w:t>
+        <w:t>{</w:t>
+      </w:r>
+      <w:proofErr w:type="spellStart"/>
+      <w:r>
+        <w:rPr>
+          <w:b/>
+        </w:rPr>
+        <w:t>appDomain</w:t>
+      </w:r>
+      <w:proofErr w:type="spellEnd"/>
+      <w:r>
+        <w:rPr>
+          <w:b/>
+        </w:rPr>
+        <w:t>}/recipes/</w:t>
+      </w:r>
+      <w:r>
+        <w:rPr>
+          <w:b/>
+        </w:rPr>
+        <w:t>{</w:t>
+      </w:r>
+      <w:proofErr w:type="spellStart"/>
+      <w:r>
+        <w:rPr>
+          <w:b/>
+        </w:rPr>
+        <w:t>recipeId</w:t>
+      </w:r>
+      <w:proofErr w:type="spellEnd"/>
+      <w:r>
+        <w:rPr>
+          <w:b/>
+        </w:rPr>
+        <w:t>}/</w:t>
+      </w:r>
+      <w:r>
+        <w:rPr>
+          <w:b/>
+        </w:rPr>
+        <w:t>.</w:t>
+      </w:r>
+      <w:proofErr w:type="spellStart"/>
+      <w:r>
+        <w:rPr>
+          <w:b/>
+        </w:rPr>
+        <w:t>json?auth</w:t>
+      </w:r>
+      <w:proofErr w:type="spellEnd"/>
+      <w:r>
+        <w:rPr>
+          <w:b/>
+        </w:rPr>
+        <w:t>={token}</w:t>
       </w:r>
     </w:p>
     <w:p/>
@@ -666,8 +1018,8 @@
     <w:p/>
     <w:p/>
     <w:sectPr>
-      <w:headerReference w:type="default" r:id="rId11"/>
-      <w:footerReference w:type="default" r:id="rId12"/>
+      <w:headerReference w:type="default" r:id="rId13"/>
+      <w:footerReference w:type="default" r:id="rId14"/>
       <w:pgSz w:w="11909" w:h="16834" w:code="9"/>
       <w:pgMar w:top="567" w:right="737" w:bottom="1077" w:left="737" w:header="567" w:footer="624" w:gutter="0"/>
       <w:cols w:space="720"/>
@@ -675,6 +1027,31 @@
     </w:sectPr>
   </w:body>
 </w:document>
+</file>
+
+<file path=word/endnotes.xml><?xml version="1.0" encoding="utf-8"?>
+<w:endnotes xmlns:wpc="http://schemas.microsoft.com/office/word/2010/wordprocessingCanvas" xmlns:mc="http://schemas.openxmlformats.org/markup-compatibility/2006" xmlns:o="urn:schemas-microsoft-com:office:office" xmlns:r="http://schemas.openxmlformats.org/officeDocument/2006/relationships" xmlns:m="http://schemas.openxmlformats.org/officeDocument/2006/math" xmlns:v="urn:schemas-microsoft-com:vml" xmlns:wp14="http://schemas.microsoft.com/office/word/2010/wordprocessingDrawing" xmlns:wp="http://schemas.openxmlformats.org/drawingml/2006/wordprocessingDrawing" xmlns:w10="urn:schemas-microsoft-com:office:word" xmlns:w="http://schemas.openxmlformats.org/wordprocessingml/2006/main" xmlns:w14="http://schemas.microsoft.com/office/word/2010/wordml" xmlns:w15="http://schemas.microsoft.com/office/word/2012/wordml" xmlns:wpg="http://schemas.microsoft.com/office/word/2010/wordprocessingGroup" xmlns:wpi="http://schemas.microsoft.com/office/word/2010/wordprocessingInk" xmlns:wne="http://schemas.microsoft.com/office/word/2006/wordml" xmlns:wps="http://schemas.microsoft.com/office/word/2010/wordprocessingShape" mc:Ignorable="w14 w15 wp14">
+  <w:endnote w:type="separator" w:id="-1">
+    <w:p>
+      <w:pPr>
+        <w:spacing w:after="0" w:line="240" w:lineRule="auto"/>
+      </w:pPr>
+      <w:r>
+        <w:separator/>
+      </w:r>
+    </w:p>
+  </w:endnote>
+  <w:endnote w:type="continuationSeparator" w:id="0">
+    <w:p>
+      <w:pPr>
+        <w:spacing w:after="0" w:line="240" w:lineRule="auto"/>
+      </w:pPr>
+      <w:r>
+        <w:continuationSeparator/>
+      </w:r>
+    </w:p>
+  </w:endnote>
+</w:endnotes>
 </file>
 
 <file path=word/footer1.xml><?xml version="1.0" encoding="utf-8"?>
@@ -686,7 +1063,6 @@
     <w:r>
       <w:rPr>
         <w:noProof/>
-        <w:lang w:val="bg-BG" w:eastAsia="bg-BG"/>
       </w:rPr>
       <w:drawing>
         <wp:anchor distT="0" distB="0" distL="114300" distR="114300" simplePos="0" relativeHeight="251659264" behindDoc="0" locked="0" layoutInCell="1" allowOverlap="1" wp14:anchorId="0E9FA7DE" wp14:editId="1DF7AB85">
@@ -755,7 +1131,6 @@
     <w:r>
       <w:rPr>
         <w:noProof/>
-        <w:lang w:val="bg-BG" w:eastAsia="bg-BG"/>
       </w:rPr>
       <mc:AlternateContent>
         <mc:Choice Requires="wps">
@@ -830,7 +1205,6 @@
     <w:r>
       <w:rPr>
         <w:noProof/>
-        <w:lang w:val="bg-BG" w:eastAsia="bg-BG"/>
       </w:rPr>
       <mc:AlternateContent>
         <mc:Choice Requires="wps">
@@ -938,7 +1312,6 @@
                               <w:noProof/>
                               <w:sz w:val="20"/>
                               <w:szCs w:val="20"/>
-                              <w:lang w:val="bg-BG" w:eastAsia="bg-BG"/>
                             </w:rPr>
                             <w:drawing>
                               <wp:inline distT="0" distB="0" distL="0" distR="0" wp14:anchorId="7267C864" wp14:editId="127F8C7B">
@@ -1013,7 +1386,6 @@
                               <w:noProof/>
                               <w:sz w:val="20"/>
                               <w:szCs w:val="20"/>
-                              <w:lang w:val="bg-BG" w:eastAsia="bg-BG"/>
                             </w:rPr>
                             <w:drawing>
                               <wp:inline distT="0" distB="0" distL="0" distR="0" wp14:anchorId="423D10BE" wp14:editId="3BB81C7F">
@@ -1080,7 +1452,6 @@
                               <w:noProof/>
                               <w:sz w:val="20"/>
                               <w:szCs w:val="20"/>
-                              <w:lang w:val="bg-BG" w:eastAsia="bg-BG"/>
                             </w:rPr>
                             <w:drawing>
                               <wp:inline distT="0" distB="0" distL="0" distR="0" wp14:anchorId="2129F4F4" wp14:editId="61A6ECAF">
@@ -1132,7 +1503,6 @@
                               <w:noProof/>
                               <w:sz w:val="20"/>
                               <w:szCs w:val="20"/>
-                              <w:lang w:val="bg-BG" w:eastAsia="bg-BG"/>
                             </w:rPr>
                             <w:drawing>
                               <wp:inline distT="0" distB="0" distL="0" distR="0" wp14:anchorId="5BD2F0AE" wp14:editId="46682DC2">
@@ -1184,7 +1554,6 @@
                               <w:noProof/>
                               <w:sz w:val="20"/>
                               <w:szCs w:val="20"/>
-                              <w:lang w:val="bg-BG" w:eastAsia="bg-BG"/>
                             </w:rPr>
                             <w:drawing>
                               <wp:inline distT="0" distB="0" distL="0" distR="0" wp14:anchorId="25B0508F" wp14:editId="780F32B2">
@@ -1236,7 +1605,6 @@
                               <w:noProof/>
                               <w:sz w:val="20"/>
                               <w:szCs w:val="20"/>
-                              <w:lang w:val="bg-BG" w:eastAsia="bg-BG"/>
                             </w:rPr>
                             <w:drawing>
                               <wp:inline distT="0" distB="0" distL="0" distR="0" wp14:anchorId="7A18D211" wp14:editId="253FDCAD">
@@ -1303,7 +1671,6 @@
                               <w:noProof/>
                               <w:sz w:val="20"/>
                               <w:szCs w:val="20"/>
-                              <w:lang w:val="bg-BG" w:eastAsia="bg-BG"/>
                             </w:rPr>
                             <w:drawing>
                               <wp:inline distT="0" distB="0" distL="0" distR="0" wp14:anchorId="1E018E20" wp14:editId="3CB61AB9">
@@ -1370,7 +1737,6 @@
                               <w:noProof/>
                               <w:sz w:val="20"/>
                               <w:szCs w:val="20"/>
-                              <w:lang w:val="bg-BG" w:eastAsia="bg-BG"/>
                             </w:rPr>
                             <w:drawing>
                               <wp:inline distT="0" distB="0" distL="0" distR="0" wp14:anchorId="312BEE6B" wp14:editId="7D665616">
@@ -1437,7 +1803,6 @@
                               <w:noProof/>
                               <w:sz w:val="20"/>
                               <w:szCs w:val="20"/>
-                              <w:lang w:val="bg-BG" w:eastAsia="bg-BG"/>
                             </w:rPr>
                             <w:drawing>
                               <wp:inline distT="0" distB="0" distL="0" distR="0" wp14:anchorId="5A017450" wp14:editId="04D817AE">
@@ -1592,7 +1957,7 @@
                                   </pic:cNvPicPr>
                                 </pic:nvPicPr>
                                 <pic:blipFill>
-                                  <a:blip r:embed="rId5">
+                                  <a:blip r:embed="rId24">
                                     <a:extLst>
                                       <a:ext uri="{28A0092B-C50C-407E-A947-70E740481C1C}">
                                         <a14:useLocalDpi xmlns:a14="http://schemas.microsoft.com/office/drawing/2010/main" val="0"/>
@@ -1650,7 +2015,7 @@
                           <wp:extent cx="201930" cy="201930"/>
                           <wp:effectExtent l="0" t="0" r="7620" b="7620"/>
                           <wp:docPr id="22" name="Picture 22">
-                            <a:hlinkClick xmlns:a="http://schemas.openxmlformats.org/drawingml/2006/main" r:id="rId6"/>
+                            <a:hlinkClick xmlns:a="http://schemas.openxmlformats.org/drawingml/2006/main" r:id="rId25"/>
                           </wp:docPr>
                           <wp:cNvGraphicFramePr>
                             <a:graphicFrameLocks xmlns:a="http://schemas.openxmlformats.org/drawingml/2006/main" noChangeAspect="1"/>
@@ -1660,14 +2025,14 @@
                               <pic:pic xmlns:pic="http://schemas.openxmlformats.org/drawingml/2006/picture">
                                 <pic:nvPicPr>
                                   <pic:cNvPr id="14" name="Picture 14">
-                                    <a:hlinkClick r:id="rId6"/>
+                                    <a:hlinkClick r:id="rId25"/>
                                   </pic:cNvPr>
                                   <pic:cNvPicPr>
                                     <a:picLocks noChangeAspect="1" noChangeArrowheads="1"/>
                                   </pic:cNvPicPr>
                                 </pic:nvPicPr>
                                 <pic:blipFill>
-                                  <a:blip r:embed="rId7">
+                                  <a:blip r:embed="rId26">
                                     <a:extLst>
                                       <a:ext uri="{28A0092B-C50C-407E-A947-70E740481C1C}">
                                         <a14:useLocalDpi xmlns:a14="http://schemas.microsoft.com/office/drawing/2010/main" val="0"/>
@@ -1717,7 +2082,7 @@
                           <wp:extent cx="201930" cy="201930"/>
                           <wp:effectExtent l="0" t="0" r="7620" b="7620"/>
                           <wp:docPr id="23" name="Picture 23" title="Software University @ Facebook">
-                            <a:hlinkClick xmlns:a="http://schemas.openxmlformats.org/drawingml/2006/main" r:id="rId8"/>
+                            <a:hlinkClick xmlns:a="http://schemas.openxmlformats.org/drawingml/2006/main" r:id="rId27"/>
                           </wp:docPr>
                           <wp:cNvGraphicFramePr/>
                           <a:graphic xmlns:a="http://schemas.openxmlformats.org/drawingml/2006/main">
@@ -1725,12 +2090,12 @@
                               <pic:pic xmlns:pic="http://schemas.openxmlformats.org/drawingml/2006/picture">
                                 <pic:nvPicPr>
                                   <pic:cNvPr id="18" name="Picture 18" title="Software University @ Facebook">
-                                    <a:hlinkClick r:id="rId8"/>
+                                    <a:hlinkClick r:id="rId27"/>
                                   </pic:cNvPr>
                                   <pic:cNvPicPr/>
                                 </pic:nvPicPr>
                                 <pic:blipFill>
-                                  <a:blip r:embed="rId9"/>
+                                  <a:blip r:embed="rId28"/>
                                   <a:stretch>
                                     <a:fillRect/>
                                   </a:stretch>
@@ -1769,7 +2134,7 @@
                           <wp:extent cx="201930" cy="201930"/>
                           <wp:effectExtent l="0" t="0" r="7620" b="7620"/>
                           <wp:docPr id="24" name="Picture 24" title="Software University @ Twitter">
-                            <a:hlinkClick xmlns:a="http://schemas.openxmlformats.org/drawingml/2006/main" r:id="rId10"/>
+                            <a:hlinkClick xmlns:a="http://schemas.openxmlformats.org/drawingml/2006/main" r:id="rId29"/>
                           </wp:docPr>
                           <wp:cNvGraphicFramePr/>
                           <a:graphic xmlns:a="http://schemas.openxmlformats.org/drawingml/2006/main">
@@ -1777,12 +2142,12 @@
                               <pic:pic xmlns:pic="http://schemas.openxmlformats.org/drawingml/2006/picture">
                                 <pic:nvPicPr>
                                   <pic:cNvPr id="15" name="Picture 15" title="Software University @ Twitter">
-                                    <a:hlinkClick r:id="rId10"/>
+                                    <a:hlinkClick r:id="rId29"/>
                                   </pic:cNvPr>
                                   <pic:cNvPicPr/>
                                 </pic:nvPicPr>
                                 <pic:blipFill>
-                                  <a:blip r:embed="rId11"/>
+                                  <a:blip r:embed="rId30"/>
                                   <a:stretch>
                                     <a:fillRect/>
                                   </a:stretch>
@@ -1821,7 +2186,7 @@
                           <wp:extent cx="201930" cy="201930"/>
                           <wp:effectExtent l="0" t="0" r="7620" b="7620"/>
                           <wp:docPr id="26" name="Picture 26" title="Software University @ YouTube">
-                            <a:hlinkClick xmlns:a="http://schemas.openxmlformats.org/drawingml/2006/main" r:id="rId12"/>
+                            <a:hlinkClick xmlns:a="http://schemas.openxmlformats.org/drawingml/2006/main" r:id="rId31"/>
                           </wp:docPr>
                           <wp:cNvGraphicFramePr/>
                           <a:graphic xmlns:a="http://schemas.openxmlformats.org/drawingml/2006/main">
@@ -1829,12 +2194,12 @@
                               <pic:pic xmlns:pic="http://schemas.openxmlformats.org/drawingml/2006/picture">
                                 <pic:nvPicPr>
                                   <pic:cNvPr id="13" name="Picture 13" title="Software University @ YouTube">
-                                    <a:hlinkClick r:id="rId12"/>
+                                    <a:hlinkClick r:id="rId31"/>
                                   </pic:cNvPr>
                                   <pic:cNvPicPr/>
                                 </pic:nvPicPr>
                                 <pic:blipFill>
-                                  <a:blip r:embed="rId13"/>
+                                  <a:blip r:embed="rId32"/>
                                   <a:stretch>
                                     <a:fillRect/>
                                   </a:stretch>
@@ -1873,7 +2238,7 @@
                           <wp:extent cx="201930" cy="201930"/>
                           <wp:effectExtent l="0" t="0" r="7620" b="7620"/>
                           <wp:docPr id="27" name="Picture 27">
-                            <a:hlinkClick xmlns:a="http://schemas.openxmlformats.org/drawingml/2006/main" r:id="rId14"/>
+                            <a:hlinkClick xmlns:a="http://schemas.openxmlformats.org/drawingml/2006/main" r:id="rId33"/>
                           </wp:docPr>
                           <wp:cNvGraphicFramePr>
                             <a:graphicFrameLocks xmlns:a="http://schemas.openxmlformats.org/drawingml/2006/main" noChangeAspect="1"/>
@@ -1883,14 +2248,14 @@
                               <pic:pic xmlns:pic="http://schemas.openxmlformats.org/drawingml/2006/picture">
                                 <pic:nvPicPr>
                                   <pic:cNvPr id="0" name="Picture 12">
-                                    <a:hlinkClick r:id="rId14"/>
+                                    <a:hlinkClick r:id="rId33"/>
                                   </pic:cNvPr>
                                   <pic:cNvPicPr>
                                     <a:picLocks noChangeAspect="1" noChangeArrowheads="1"/>
                                   </pic:cNvPicPr>
                                 </pic:nvPicPr>
                                 <pic:blipFill>
-                                  <a:blip r:embed="rId15">
+                                  <a:blip r:embed="rId34">
                                     <a:extLst>
                                       <a:ext uri="{28A0092B-C50C-407E-A947-70E740481C1C}">
                                         <a14:useLocalDpi xmlns:a14="http://schemas.microsoft.com/office/drawing/2010/main" val="0"/>
@@ -1940,7 +2305,7 @@
                           <wp:extent cx="198120" cy="198120"/>
                           <wp:effectExtent l="0" t="0" r="0" b="0"/>
                           <wp:docPr id="28" name="Picture 28">
-                            <a:hlinkClick xmlns:a="http://schemas.openxmlformats.org/drawingml/2006/main" r:id="rId16"/>
+                            <a:hlinkClick xmlns:a="http://schemas.openxmlformats.org/drawingml/2006/main" r:id="rId35"/>
                           </wp:docPr>
                           <wp:cNvGraphicFramePr>
                             <a:graphicFrameLocks xmlns:a="http://schemas.openxmlformats.org/drawingml/2006/main" noChangeAspect="1"/>
@@ -1950,14 +2315,14 @@
                               <pic:pic xmlns:pic="http://schemas.openxmlformats.org/drawingml/2006/picture">
                                 <pic:nvPicPr>
                                   <pic:cNvPr id="10" name="Picture 10">
-                                    <a:hlinkClick r:id="rId16"/>
+                                    <a:hlinkClick r:id="rId35"/>
                                   </pic:cNvPr>
                                   <pic:cNvPicPr>
                                     <a:picLocks noChangeAspect="1" noChangeArrowheads="1"/>
                                   </pic:cNvPicPr>
                                 </pic:nvPicPr>
                                 <pic:blipFill>
-                                  <a:blip r:embed="rId17">
+                                  <a:blip r:embed="rId36">
                                     <a:extLst>
                                       <a:ext uri="{28A0092B-C50C-407E-A947-70E740481C1C}">
                                         <a14:useLocalDpi xmlns:a14="http://schemas.microsoft.com/office/drawing/2010/main" val="0"/>
@@ -2007,7 +2372,7 @@
                           <wp:extent cx="201930" cy="201930"/>
                           <wp:effectExtent l="0" t="0" r="7620" b="7620"/>
                           <wp:docPr id="29" name="Picture 29">
-                            <a:hlinkClick xmlns:a="http://schemas.openxmlformats.org/drawingml/2006/main" r:id="rId18"/>
+                            <a:hlinkClick xmlns:a="http://schemas.openxmlformats.org/drawingml/2006/main" r:id="rId37"/>
                           </wp:docPr>
                           <wp:cNvGraphicFramePr>
                             <a:graphicFrameLocks xmlns:a="http://schemas.openxmlformats.org/drawingml/2006/main" noChangeAspect="1"/>
@@ -2017,14 +2382,14 @@
                               <pic:pic xmlns:pic="http://schemas.openxmlformats.org/drawingml/2006/picture">
                                 <pic:nvPicPr>
                                   <pic:cNvPr id="0" name="Picture 9">
-                                    <a:hlinkClick r:id="rId18"/>
+                                    <a:hlinkClick r:id="rId37"/>
                                   </pic:cNvPr>
                                   <pic:cNvPicPr>
                                     <a:picLocks noChangeAspect="1" noChangeArrowheads="1"/>
                                   </pic:cNvPicPr>
                                 </pic:nvPicPr>
                                 <pic:blipFill>
-                                  <a:blip r:embed="rId19">
+                                  <a:blip r:embed="rId38">
                                     <a:extLst>
                                       <a:ext uri="{28A0092B-C50C-407E-A947-70E740481C1C}">
                                         <a14:useLocalDpi xmlns:a14="http://schemas.microsoft.com/office/drawing/2010/main" val="0"/>
@@ -2074,7 +2439,7 @@
                           <wp:extent cx="201930" cy="201930"/>
                           <wp:effectExtent l="0" t="0" r="7620" b="7620"/>
                           <wp:docPr id="30" name="Picture 30" title="Software University: Email Us">
-                            <a:hlinkClick xmlns:a="http://schemas.openxmlformats.org/drawingml/2006/main" r:id="rId20"/>
+                            <a:hlinkClick xmlns:a="http://schemas.openxmlformats.org/drawingml/2006/main" r:id="rId39"/>
                           </wp:docPr>
                           <wp:cNvGraphicFramePr/>
                           <a:graphic xmlns:a="http://schemas.openxmlformats.org/drawingml/2006/main">
@@ -2082,12 +2447,12 @@
                               <pic:pic xmlns:pic="http://schemas.openxmlformats.org/drawingml/2006/picture">
                                 <pic:nvPicPr>
                                   <pic:cNvPr id="8" name="Picture 8" title="Software University: Email Us">
-                                    <a:hlinkClick r:id="rId20"/>
+                                    <a:hlinkClick r:id="rId39"/>
                                   </pic:cNvPr>
                                   <pic:cNvPicPr/>
                                 </pic:nvPicPr>
                                 <pic:blipFill>
-                                  <a:blip r:embed="rId21"/>
+                                  <a:blip r:embed="rId40"/>
                                   <a:stretch>
                                     <a:fillRect/>
                                   </a:stretch>
@@ -2118,7 +2483,6 @@
     <w:r>
       <w:rPr>
         <w:noProof/>
-        <w:lang w:val="bg-BG" w:eastAsia="bg-BG"/>
       </w:rPr>
       <mc:AlternateContent>
         <mc:Choice Requires="wps">
@@ -2229,7 +2593,6 @@
     <w:r>
       <w:rPr>
         <w:noProof/>
-        <w:lang w:val="bg-BG" w:eastAsia="bg-BG"/>
       </w:rPr>
       <mc:AlternateContent>
         <mc:Choice Requires="wps">
@@ -2324,7 +2687,7 @@
                               <w:sz w:val="18"/>
                               <w:szCs w:val="18"/>
                             </w:rPr>
-                            <w:t>1</w:t>
+                            <w:t>4</w:t>
                           </w:r>
                           <w:r>
                             <w:rPr>
@@ -2399,7 +2762,11 @@
         </mc:Choice>
         <mc:Fallback>
           <w:pict>
-            <v:shape w14:anchorId="4173166B" id="Text Box 4" o:spid="_x0000_s1028" type="#_x0000_t202" style="position:absolute;margin-left:444.65pt;margin-top:26.95pt;width:70.9pt;height:15.9pt;z-index:251663360;visibility:visible;mso-wrap-style:square;mso-width-percent:0;mso-height-percent:0;mso-wrap-distance-left:9pt;mso-wrap-distance-top:0;mso-wrap-distance-right:9pt;mso-wrap-distance-bottom:0;mso-position-horizontal:absolute;mso-position-horizontal-relative:text;mso-position-vertical:absolute;mso-position-vertical-relative:text;mso-width-percent:0;mso-height-percent:0;mso-width-relative:page;mso-height-relative:page;v-text-anchor:middle" o:gfxdata="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" filled="f" stroked="f" strokeweight=".5pt">
+            <v:shapetype w14:anchorId="4173166B" id="_x0000_t202" coordsize="21600,21600" o:spt="202" path="m,l,21600r21600,l21600,xe">
+              <v:stroke joinstyle="miter"/>
+              <v:path gradientshapeok="t" o:connecttype="rect"/>
+            </v:shapetype>
+            <v:shape id="Text Box 4" o:spid="_x0000_s1028" type="#_x0000_t202" style="position:absolute;margin-left:444.65pt;margin-top:26.95pt;width:70.9pt;height:15.9pt;z-index:251663360;visibility:visible;mso-wrap-style:square;mso-width-percent:0;mso-height-percent:0;mso-wrap-distance-left:9pt;mso-wrap-distance-top:0;mso-wrap-distance-right:9pt;mso-wrap-distance-bottom:0;mso-position-horizontal:absolute;mso-position-horizontal-relative:text;mso-position-vertical:absolute;mso-position-vertical-relative:text;mso-width-percent:0;mso-height-percent:0;mso-width-relative:page;mso-height-relative:page;v-text-anchor:middle" o:gfxdata="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" filled="f" stroked="f" strokeweight=".5pt">
               <v:textbox inset="0,0,0,0">
                 <w:txbxContent>
                   <w:p>
@@ -2445,7 +2812,7 @@
                         <w:sz w:val="18"/>
                         <w:szCs w:val="18"/>
                       </w:rPr>
-                      <w:t>1</w:t>
+                      <w:t>4</w:t>
                     </w:r>
                     <w:r>
                       <w:rPr>
@@ -2512,6 +2879,31 @@
     </w:pPr>
   </w:p>
 </w:ftr>
+</file>
+
+<file path=word/footnotes.xml><?xml version="1.0" encoding="utf-8"?>
+<w:footnotes xmlns:wpc="http://schemas.microsoft.com/office/word/2010/wordprocessingCanvas" xmlns:mc="http://schemas.openxmlformats.org/markup-compatibility/2006" xmlns:o="urn:schemas-microsoft-com:office:office" xmlns:r="http://schemas.openxmlformats.org/officeDocument/2006/relationships" xmlns:m="http://schemas.openxmlformats.org/officeDocument/2006/math" xmlns:v="urn:schemas-microsoft-com:vml" xmlns:wp14="http://schemas.microsoft.com/office/word/2010/wordprocessingDrawing" xmlns:wp="http://schemas.openxmlformats.org/drawingml/2006/wordprocessingDrawing" xmlns:w10="urn:schemas-microsoft-com:office:word" xmlns:w="http://schemas.openxmlformats.org/wordprocessingml/2006/main" xmlns:w14="http://schemas.microsoft.com/office/word/2010/wordml" xmlns:w15="http://schemas.microsoft.com/office/word/2012/wordml" xmlns:wpg="http://schemas.microsoft.com/office/word/2010/wordprocessingGroup" xmlns:wpi="http://schemas.microsoft.com/office/word/2010/wordprocessingInk" xmlns:wne="http://schemas.microsoft.com/office/word/2006/wordml" xmlns:wps="http://schemas.microsoft.com/office/word/2010/wordprocessingShape" mc:Ignorable="w14 w15 wp14">
+  <w:footnote w:type="separator" w:id="-1">
+    <w:p>
+      <w:pPr>
+        <w:spacing w:after="0" w:line="240" w:lineRule="auto"/>
+      </w:pPr>
+      <w:r>
+        <w:separator/>
+      </w:r>
+    </w:p>
+  </w:footnote>
+  <w:footnote w:type="continuationSeparator" w:id="0">
+    <w:p>
+      <w:pPr>
+        <w:spacing w:after="0" w:line="240" w:lineRule="auto"/>
+      </w:pPr>
+      <w:r>
+        <w:continuationSeparator/>
+      </w:r>
+    </w:p>
+  </w:footnote>
+</w:footnotes>
 </file>
 
 <file path=word/header1.xml><?xml version="1.0" encoding="utf-8"?>
@@ -3449,6 +3841,7 @@
   <w:style w:type="character" w:default="1" w:styleId="DefaultParagraphFont">
     <w:name w:val="Default Paragraph Font"/>
     <w:uiPriority w:val="1"/>
+    <w:semiHidden/>
     <w:unhideWhenUsed/>
   </w:style>
   <w:style w:type="table" w:default="1" w:styleId="TableNormal">

</xml_diff>